<commit_message>
+ docs\designs\HLD\HLD.Workflow.heart rate recording.puml
</commit_message>
<xml_diff>
--- a/docs/designs/HLD/HLDD.docx
+++ b/docs/designs/HLD/HLDD.docx
@@ -2302,19 +2302,120 @@
           <w:lang w:val="en-US"/>
         </w:rPr>
       </w:pPr>
-      <w:r>
-        <w:rPr>
-          <w:lang w:val="en-US"/>
-        </w:rPr>
-        <w:br w:type="page"/>
-      </w:r>
-    </w:p>
-    <w:p>
-      <w:pPr>
-        <w:rPr>
-          <w:lang w:val="en-US"/>
-        </w:rPr>
-      </w:pPr>
+    </w:p>
+    <w:p>
+      <w:pPr>
+        <w:pStyle w:val="Heading3"/>
+        <w:rPr>
+          <w:lang w:val="en-US"/>
+        </w:rPr>
+      </w:pPr>
+      <w:r>
+        <w:rPr>
+          <w:lang w:val="en-US"/>
+        </w:rPr>
+        <w:lastRenderedPageBreak/>
+        <w:t>Activate a heart rate recording for up to 60 minutes, with the system sampling every 10 seconds.</w:t>
+      </w:r>
+    </w:p>
+    <w:p>
+      <w:pPr>
+        <w:keepNext/>
+      </w:pPr>
+      <w:r>
+        <w:rPr>
+          <w:noProof/>
+        </w:rPr>
+        <w:drawing>
+          <wp:inline distT="0" distB="0" distL="0" distR="0" wp14:anchorId="302A044C" wp14:editId="6745E8C8">
+            <wp:extent cx="5731510" cy="4968875"/>
+            <wp:effectExtent l="0" t="0" r="2540" b="3175"/>
+            <wp:docPr id="4" name="Picture 4" descr="Diagram, timeline&#10;&#10;Description automatically generated"/>
+            <wp:cNvGraphicFramePr>
+              <a:graphicFrameLocks xmlns:a="http://schemas.openxmlformats.org/drawingml/2006/main" noChangeAspect="1"/>
+            </wp:cNvGraphicFramePr>
+            <a:graphic xmlns:a="http://schemas.openxmlformats.org/drawingml/2006/main">
+              <a:graphicData uri="http://schemas.openxmlformats.org/drawingml/2006/picture">
+                <pic:pic xmlns:pic="http://schemas.openxmlformats.org/drawingml/2006/picture">
+                  <pic:nvPicPr>
+                    <pic:cNvPr id="4" name="Picture 4" descr="Diagram, timeline&#10;&#10;Description automatically generated"/>
+                    <pic:cNvPicPr/>
+                  </pic:nvPicPr>
+                  <pic:blipFill>
+                    <a:blip r:embed="rId9"/>
+                    <a:stretch>
+                      <a:fillRect/>
+                    </a:stretch>
+                  </pic:blipFill>
+                  <pic:spPr>
+                    <a:xfrm>
+                      <a:off x="0" y="0"/>
+                      <a:ext cx="5731510" cy="4968875"/>
+                    </a:xfrm>
+                    <a:prstGeom prst="rect">
+                      <a:avLst/>
+                    </a:prstGeom>
+                  </pic:spPr>
+                </pic:pic>
+              </a:graphicData>
+            </a:graphic>
+          </wp:inline>
+        </w:drawing>
+      </w:r>
+    </w:p>
+    <w:p>
+      <w:pPr>
+        <w:pStyle w:val="Caption"/>
+        <w:rPr>
+          <w:lang w:val="en-US"/>
+        </w:rPr>
+      </w:pPr>
+      <w:r>
+        <w:t xml:space="preserve">Figure </w:t>
+      </w:r>
+      <w:r>
+        <w:fldChar w:fldCharType="begin"/>
+      </w:r>
+      <w:r>
+        <w:instrText xml:space="preserve"> SEQ Figure \* ARABIC </w:instrText>
+      </w:r>
+      <w:r>
+        <w:fldChar w:fldCharType="separate"/>
+      </w:r>
+      <w:r>
+        <w:rPr>
+          <w:noProof/>
+        </w:rPr>
+        <w:t>3</w:t>
+      </w:r>
+      <w:r>
+        <w:fldChar w:fldCharType="end"/>
+      </w:r>
+      <w:r>
+        <w:rPr>
+          <w:lang w:val="en-US"/>
+        </w:rPr>
+        <w:t xml:space="preserve"> - </w:t>
+      </w:r>
+      <w:r>
+        <w:rPr>
+          <w:lang w:val="en-US"/>
+        </w:rPr>
+        <w:t>heart rate recording</w:t>
+      </w:r>
+    </w:p>
+    <w:p>
+      <w:pPr>
+        <w:rPr>
+          <w:lang w:val="en-US"/>
+        </w:rPr>
+      </w:pPr>
+      <w:r>
+        <w:rPr>
+          <w:lang w:val="en-US"/>
+        </w:rPr>
+        <w:t xml:space="preserve">TBD - Explain… </w:t>
+      </w:r>
     </w:p>
     <w:p>
       <w:pPr>

</xml_diff>

<commit_message>
+ Quality and testing
</commit_message>
<xml_diff>
--- a/docs/designs/HLD/HLDD.docx
+++ b/docs/designs/HLD/HLDD.docx
@@ -654,7 +654,7 @@
         </w:rPr>
         <w:fldChar w:fldCharType="separate"/>
       </w:r>
-      <w:hyperlink w:anchor="_Toc90920930" w:history="1">
+      <w:hyperlink w:anchor="_Toc90922448" w:history="1">
         <w:r>
           <w:rPr>
             <w:rStyle w:val="Hyperlink"/>
@@ -682,7 +682,7 @@
             <w:noProof/>
             <w:webHidden/>
           </w:rPr>
-          <w:instrText xml:space="preserve"> PAGEREF _Toc90920930 \h </w:instrText>
+          <w:instrText xml:space="preserve"> PAGEREF _Toc90922448 \h </w:instrText>
         </w:r>
         <w:r>
           <w:rPr>
@@ -725,7 +725,7 @@
           <w:lang/>
         </w:rPr>
       </w:pPr>
-      <w:hyperlink w:anchor="_Toc90920931" w:history="1">
+      <w:hyperlink w:anchor="_Toc90922449" w:history="1">
         <w:r>
           <w:rPr>
             <w:rStyle w:val="Hyperlink"/>
@@ -753,7 +753,7 @@
             <w:noProof/>
             <w:webHidden/>
           </w:rPr>
-          <w:instrText xml:space="preserve"> PAGEREF _Toc90920931 \h </w:instrText>
+          <w:instrText xml:space="preserve"> PAGEREF _Toc90922449 \h </w:instrText>
         </w:r>
         <w:r>
           <w:rPr>
@@ -796,7 +796,7 @@
           <w:lang/>
         </w:rPr>
       </w:pPr>
-      <w:hyperlink w:anchor="_Toc90920932" w:history="1">
+      <w:hyperlink w:anchor="_Toc90922450" w:history="1">
         <w:r>
           <w:rPr>
             <w:rStyle w:val="Hyperlink"/>
@@ -824,7 +824,7 @@
             <w:noProof/>
             <w:webHidden/>
           </w:rPr>
-          <w:instrText xml:space="preserve"> PAGEREF _Toc90920932 \h </w:instrText>
+          <w:instrText xml:space="preserve"> PAGEREF _Toc90922450 \h </w:instrText>
         </w:r>
         <w:r>
           <w:rPr>
@@ -867,7 +867,7 @@
           <w:lang/>
         </w:rPr>
       </w:pPr>
-      <w:hyperlink w:anchor="_Toc90920933" w:history="1">
+      <w:hyperlink w:anchor="_Toc90922451" w:history="1">
         <w:r>
           <w:rPr>
             <w:rStyle w:val="Hyperlink"/>
@@ -895,7 +895,7 @@
             <w:noProof/>
             <w:webHidden/>
           </w:rPr>
-          <w:instrText xml:space="preserve"> PAGEREF _Toc90920933 \h </w:instrText>
+          <w:instrText xml:space="preserve"> PAGEREF _Toc90922451 \h </w:instrText>
         </w:r>
         <w:r>
           <w:rPr>
@@ -938,7 +938,7 @@
           <w:lang/>
         </w:rPr>
       </w:pPr>
-      <w:hyperlink w:anchor="_Toc90920934" w:history="1">
+      <w:hyperlink w:anchor="_Toc90922452" w:history="1">
         <w:r>
           <w:rPr>
             <w:rStyle w:val="Hyperlink"/>
@@ -966,7 +966,7 @@
             <w:noProof/>
             <w:webHidden/>
           </w:rPr>
-          <w:instrText xml:space="preserve"> PAGEREF _Toc90920934 \h </w:instrText>
+          <w:instrText xml:space="preserve"> PAGEREF _Toc90922452 \h </w:instrText>
         </w:r>
         <w:r>
           <w:rPr>
@@ -1009,7 +1009,7 @@
           <w:lang/>
         </w:rPr>
       </w:pPr>
-      <w:hyperlink w:anchor="_Toc90920935" w:history="1">
+      <w:hyperlink w:anchor="_Toc90922453" w:history="1">
         <w:r>
           <w:rPr>
             <w:rStyle w:val="Hyperlink"/>
@@ -1037,7 +1037,7 @@
             <w:noProof/>
             <w:webHidden/>
           </w:rPr>
-          <w:instrText xml:space="preserve"> PAGEREF _Toc90920935 \h </w:instrText>
+          <w:instrText xml:space="preserve"> PAGEREF _Toc90922453 \h </w:instrText>
         </w:r>
         <w:r>
           <w:rPr>
@@ -1075,10 +1075,12 @@
           <w:tab w:val="right" w:leader="dot" w:pos="9016"/>
         </w:tabs>
         <w:rPr>
+          <w:rFonts w:eastAsiaTheme="minorEastAsia"/>
           <w:noProof/>
-        </w:rPr>
-      </w:pPr>
-      <w:hyperlink w:anchor="_Toc90920936" w:history="1">
+          <w:lang/>
+        </w:rPr>
+      </w:pPr>
+      <w:hyperlink w:anchor="_Toc90922454" w:history="1">
         <w:r>
           <w:rPr>
             <w:rStyle w:val="Hyperlink"/>
@@ -1106,7 +1108,7 @@
             <w:noProof/>
             <w:webHidden/>
           </w:rPr>
-          <w:instrText xml:space="preserve"> PAGEREF _Toc90920936 \h </w:instrText>
+          <w:instrText xml:space="preserve"> PAGEREF _Toc90922454 \h </w:instrText>
         </w:r>
         <w:r>
           <w:rPr>
@@ -1144,10 +1146,12 @@
           <w:tab w:val="right" w:leader="dot" w:pos="9016"/>
         </w:tabs>
         <w:rPr>
+          <w:rFonts w:eastAsiaTheme="minorEastAsia"/>
           <w:noProof/>
-        </w:rPr>
-      </w:pPr>
-      <w:hyperlink w:anchor="_Toc90920937" w:history="1">
+          <w:lang/>
+        </w:rPr>
+      </w:pPr>
+      <w:hyperlink w:anchor="_Toc90922455" w:history="1">
         <w:r>
           <w:rPr>
             <w:rStyle w:val="Hyperlink"/>
@@ -1175,7 +1179,7 @@
             <w:noProof/>
             <w:webHidden/>
           </w:rPr>
-          <w:instrText xml:space="preserve"> PAGEREF _Toc90920937 \h </w:instrText>
+          <w:instrText xml:space="preserve"> PAGEREF _Toc90922455 \h </w:instrText>
         </w:r>
         <w:r>
           <w:rPr>
@@ -1213,10 +1217,12 @@
           <w:tab w:val="right" w:leader="dot" w:pos="9016"/>
         </w:tabs>
         <w:rPr>
+          <w:rFonts w:eastAsiaTheme="minorEastAsia"/>
           <w:noProof/>
-        </w:rPr>
-      </w:pPr>
-      <w:hyperlink w:anchor="_Toc90920938" w:history="1">
+          <w:lang/>
+        </w:rPr>
+      </w:pPr>
+      <w:hyperlink w:anchor="_Toc90922456" w:history="1">
         <w:r>
           <w:rPr>
             <w:rStyle w:val="Hyperlink"/>
@@ -1244,7 +1250,7 @@
             <w:noProof/>
             <w:webHidden/>
           </w:rPr>
-          <w:instrText xml:space="preserve"> PAGEREF _Toc90920938 \h </w:instrText>
+          <w:instrText xml:space="preserve"> PAGEREF _Toc90922456 \h </w:instrText>
         </w:r>
         <w:r>
           <w:rPr>
@@ -1282,10 +1288,12 @@
           <w:tab w:val="right" w:leader="dot" w:pos="9016"/>
         </w:tabs>
         <w:rPr>
+          <w:rFonts w:eastAsiaTheme="minorEastAsia"/>
           <w:noProof/>
-        </w:rPr>
-      </w:pPr>
-      <w:hyperlink w:anchor="_Toc90920939" w:history="1">
+          <w:lang/>
+        </w:rPr>
+      </w:pPr>
+      <w:hyperlink w:anchor="_Toc90922457" w:history="1">
         <w:r>
           <w:rPr>
             <w:rStyle w:val="Hyperlink"/>
@@ -1313,7 +1321,7 @@
             <w:noProof/>
             <w:webHidden/>
           </w:rPr>
-          <w:instrText xml:space="preserve"> PAGEREF _Toc90920939 \h </w:instrText>
+          <w:instrText xml:space="preserve"> PAGEREF _Toc90922457 \h </w:instrText>
         </w:r>
         <w:r>
           <w:rPr>
@@ -1356,7 +1364,7 @@
           <w:lang/>
         </w:rPr>
       </w:pPr>
-      <w:hyperlink w:anchor="_Toc90920940" w:history="1">
+      <w:hyperlink w:anchor="_Toc90922458" w:history="1">
         <w:r>
           <w:rPr>
             <w:rStyle w:val="Hyperlink"/>
@@ -1384,7 +1392,7 @@
             <w:noProof/>
             <w:webHidden/>
           </w:rPr>
-          <w:instrText xml:space="preserve"> PAGEREF _Toc90920940 \h </w:instrText>
+          <w:instrText xml:space="preserve"> PAGEREF _Toc90922458 \h </w:instrText>
         </w:r>
         <w:r>
           <w:rPr>
@@ -1427,7 +1435,7 @@
           <w:lang/>
         </w:rPr>
       </w:pPr>
-      <w:hyperlink w:anchor="_Toc90920941" w:history="1">
+      <w:hyperlink w:anchor="_Toc90922459" w:history="1">
         <w:r>
           <w:rPr>
             <w:rStyle w:val="Hyperlink"/>
@@ -1455,7 +1463,7 @@
             <w:noProof/>
             <w:webHidden/>
           </w:rPr>
-          <w:instrText xml:space="preserve"> PAGEREF _Toc90920941 \h </w:instrText>
+          <w:instrText xml:space="preserve"> PAGEREF _Toc90922459 \h </w:instrText>
         </w:r>
         <w:r>
           <w:rPr>
@@ -1488,6 +1496,290 @@
     </w:p>
     <w:p>
       <w:pPr>
+        <w:pStyle w:val="TOC3"/>
+        <w:tabs>
+          <w:tab w:val="right" w:leader="dot" w:pos="9016"/>
+        </w:tabs>
+        <w:rPr>
+          <w:rFonts w:eastAsiaTheme="minorEastAsia"/>
+          <w:noProof/>
+          <w:lang/>
+        </w:rPr>
+      </w:pPr>
+      <w:hyperlink w:anchor="_Toc90922460" w:history="1">
+        <w:r>
+          <w:rPr>
+            <w:rStyle w:val="Hyperlink"/>
+            <w:noProof/>
+            <w:lang w:val="en-US"/>
+          </w:rPr>
+          <w:t>Activate a heart rate recording for up to 60 minutes, with the system sampling every 10 seconds.</w:t>
+        </w:r>
+        <w:r>
+          <w:rPr>
+            <w:noProof/>
+            <w:webHidden/>
+          </w:rPr>
+          <w:tab/>
+        </w:r>
+        <w:r>
+          <w:rPr>
+            <w:noProof/>
+            <w:webHidden/>
+          </w:rPr>
+          <w:fldChar w:fldCharType="begin"/>
+        </w:r>
+        <w:r>
+          <w:rPr>
+            <w:noProof/>
+            <w:webHidden/>
+          </w:rPr>
+          <w:instrText xml:space="preserve"> PAGEREF _Toc90922460 \h </w:instrText>
+        </w:r>
+        <w:r>
+          <w:rPr>
+            <w:noProof/>
+            <w:webHidden/>
+          </w:rPr>
+        </w:r>
+        <w:r>
+          <w:rPr>
+            <w:noProof/>
+            <w:webHidden/>
+          </w:rPr>
+          <w:fldChar w:fldCharType="separate"/>
+        </w:r>
+        <w:r>
+          <w:rPr>
+            <w:noProof/>
+            <w:webHidden/>
+          </w:rPr>
+          <w:t>8</w:t>
+        </w:r>
+        <w:r>
+          <w:rPr>
+            <w:noProof/>
+            <w:webHidden/>
+          </w:rPr>
+          <w:fldChar w:fldCharType="end"/>
+        </w:r>
+      </w:hyperlink>
+    </w:p>
+    <w:p>
+      <w:pPr>
+        <w:pStyle w:val="TOC2"/>
+        <w:tabs>
+          <w:tab w:val="right" w:leader="dot" w:pos="9016"/>
+        </w:tabs>
+        <w:rPr>
+          <w:rFonts w:eastAsiaTheme="minorEastAsia"/>
+          <w:noProof/>
+          <w:lang/>
+        </w:rPr>
+      </w:pPr>
+      <w:hyperlink w:anchor="_Toc90922461" w:history="1">
+        <w:r>
+          <w:rPr>
+            <w:rStyle w:val="Hyperlink"/>
+            <w:noProof/>
+            <w:lang w:val="en-US"/>
+          </w:rPr>
+          <w:t>UI and UIx</w:t>
+        </w:r>
+        <w:r>
+          <w:rPr>
+            <w:noProof/>
+            <w:webHidden/>
+          </w:rPr>
+          <w:tab/>
+        </w:r>
+        <w:r>
+          <w:rPr>
+            <w:noProof/>
+            <w:webHidden/>
+          </w:rPr>
+          <w:fldChar w:fldCharType="begin"/>
+        </w:r>
+        <w:r>
+          <w:rPr>
+            <w:noProof/>
+            <w:webHidden/>
+          </w:rPr>
+          <w:instrText xml:space="preserve"> PAGEREF _Toc90922461 \h </w:instrText>
+        </w:r>
+        <w:r>
+          <w:rPr>
+            <w:noProof/>
+            <w:webHidden/>
+          </w:rPr>
+        </w:r>
+        <w:r>
+          <w:rPr>
+            <w:noProof/>
+            <w:webHidden/>
+          </w:rPr>
+          <w:fldChar w:fldCharType="separate"/>
+        </w:r>
+        <w:r>
+          <w:rPr>
+            <w:noProof/>
+            <w:webHidden/>
+          </w:rPr>
+          <w:t>9</w:t>
+        </w:r>
+        <w:r>
+          <w:rPr>
+            <w:noProof/>
+            <w:webHidden/>
+          </w:rPr>
+          <w:fldChar w:fldCharType="end"/>
+        </w:r>
+      </w:hyperlink>
+    </w:p>
+    <w:p>
+      <w:pPr>
+        <w:pStyle w:val="TOC3"/>
+        <w:tabs>
+          <w:tab w:val="right" w:leader="dot" w:pos="9016"/>
+        </w:tabs>
+        <w:rPr>
+          <w:rFonts w:eastAsiaTheme="minorEastAsia"/>
+          <w:noProof/>
+          <w:lang/>
+        </w:rPr>
+      </w:pPr>
+      <w:hyperlink w:anchor="_Toc90922462" w:history="1">
+        <w:r>
+          <w:rPr>
+            <w:rStyle w:val="Hyperlink"/>
+            <w:noProof/>
+            <w:lang w:val="en-US"/>
+          </w:rPr>
+          <w:t>Example expected UI</w:t>
+        </w:r>
+        <w:r>
+          <w:rPr>
+            <w:noProof/>
+            <w:webHidden/>
+          </w:rPr>
+          <w:tab/>
+        </w:r>
+        <w:r>
+          <w:rPr>
+            <w:noProof/>
+            <w:webHidden/>
+          </w:rPr>
+          <w:fldChar w:fldCharType="begin"/>
+        </w:r>
+        <w:r>
+          <w:rPr>
+            <w:noProof/>
+            <w:webHidden/>
+          </w:rPr>
+          <w:instrText xml:space="preserve"> PAGEREF _Toc90922462 \h </w:instrText>
+        </w:r>
+        <w:r>
+          <w:rPr>
+            <w:noProof/>
+            <w:webHidden/>
+          </w:rPr>
+        </w:r>
+        <w:r>
+          <w:rPr>
+            <w:noProof/>
+            <w:webHidden/>
+          </w:rPr>
+          <w:fldChar w:fldCharType="separate"/>
+        </w:r>
+        <w:r>
+          <w:rPr>
+            <w:noProof/>
+            <w:webHidden/>
+          </w:rPr>
+          <w:t>9</w:t>
+        </w:r>
+        <w:r>
+          <w:rPr>
+            <w:noProof/>
+            <w:webHidden/>
+          </w:rPr>
+          <w:fldChar w:fldCharType="end"/>
+        </w:r>
+      </w:hyperlink>
+    </w:p>
+    <w:p>
+      <w:pPr>
+        <w:pStyle w:val="TOC3"/>
+        <w:tabs>
+          <w:tab w:val="right" w:leader="dot" w:pos="9016"/>
+        </w:tabs>
+        <w:rPr>
+          <w:rFonts w:eastAsiaTheme="minorEastAsia"/>
+          <w:noProof/>
+          <w:lang/>
+        </w:rPr>
+      </w:pPr>
+      <w:hyperlink w:anchor="_Toc90922463" w:history="1">
+        <w:r>
+          <w:rPr>
+            <w:rStyle w:val="Hyperlink"/>
+            <w:noProof/>
+            <w:lang w:val="en-US"/>
+          </w:rPr>
+          <w:t>UI parts defined and explained</w:t>
+        </w:r>
+        <w:r>
+          <w:rPr>
+            <w:noProof/>
+            <w:webHidden/>
+          </w:rPr>
+          <w:tab/>
+        </w:r>
+        <w:r>
+          <w:rPr>
+            <w:noProof/>
+            <w:webHidden/>
+          </w:rPr>
+          <w:fldChar w:fldCharType="begin"/>
+        </w:r>
+        <w:r>
+          <w:rPr>
+            <w:noProof/>
+            <w:webHidden/>
+          </w:rPr>
+          <w:instrText xml:space="preserve"> PAGEREF _Toc90922463 \h </w:instrText>
+        </w:r>
+        <w:r>
+          <w:rPr>
+            <w:noProof/>
+            <w:webHidden/>
+          </w:rPr>
+        </w:r>
+        <w:r>
+          <w:rPr>
+            <w:noProof/>
+            <w:webHidden/>
+          </w:rPr>
+          <w:fldChar w:fldCharType="separate"/>
+        </w:r>
+        <w:r>
+          <w:rPr>
+            <w:noProof/>
+            <w:webHidden/>
+          </w:rPr>
+          <w:t>9</w:t>
+        </w:r>
+        <w:r>
+          <w:rPr>
+            <w:noProof/>
+            <w:webHidden/>
+          </w:rPr>
+          <w:fldChar w:fldCharType="end"/>
+        </w:r>
+      </w:hyperlink>
+    </w:p>
+    <w:p>
+      <w:pPr>
         <w:rPr>
           <w:lang w:val="en-US"/>
         </w:rPr>
@@ -1512,7 +1804,7 @@
           <w:lang w:val="en-US"/>
         </w:rPr>
       </w:pPr>
-      <w:bookmarkStart w:id="0" w:name="_Toc90920930"/>
+      <w:bookmarkStart w:id="0" w:name="_Toc90922448"/>
       <w:r>
         <w:rPr>
           <w:lang w:val="en-US"/>
@@ -1552,7 +1844,7 @@
           <w:lang w:val="en-US"/>
         </w:rPr>
       </w:pPr>
-      <w:bookmarkStart w:id="1" w:name="_Toc90920931"/>
+      <w:bookmarkStart w:id="1" w:name="_Toc90922449"/>
       <w:r>
         <w:rPr>
           <w:lang w:val="en-US"/>
@@ -1606,7 +1898,7 @@
           <w:lang w:val="en-US"/>
         </w:rPr>
       </w:pPr>
-      <w:bookmarkStart w:id="2" w:name="_Toc90920932"/>
+      <w:bookmarkStart w:id="2" w:name="_Toc90922450"/>
       <w:r>
         <w:rPr>
           <w:lang w:val="en-US"/>
@@ -1632,20 +1924,42 @@
         <w:rPr>
           <w:lang w:val="en-US"/>
         </w:rPr>
-        <w:t>In a nutshell – to present a HLD, to do DR and improvements</w:t>
-      </w:r>
-    </w:p>
-    <w:p>
-      <w:pPr>
-        <w:rPr>
-          <w:lang w:val="en-US"/>
-        </w:rPr>
-      </w:pPr>
-      <w:r>
-        <w:rPr>
-          <w:lang w:val="en-US"/>
-        </w:rPr>
-        <w:t>TBD  - detailed goals and such..</w:t>
+        <w:t xml:space="preserve">In a nutshell – to present </w:t>
+      </w:r>
+      <w:proofErr w:type="gramStart"/>
+      <w:r>
+        <w:rPr>
+          <w:lang w:val="en-US"/>
+        </w:rPr>
+        <w:t>a</w:t>
+      </w:r>
+      <w:proofErr w:type="gramEnd"/>
+      <w:r>
+        <w:rPr>
+          <w:lang w:val="en-US"/>
+        </w:rPr>
+        <w:t xml:space="preserve"> HLD, to do DR and improvements</w:t>
+      </w:r>
+    </w:p>
+    <w:p>
+      <w:pPr>
+        <w:rPr>
+          <w:lang w:val="en-US"/>
+        </w:rPr>
+      </w:pPr>
+      <w:proofErr w:type="gramStart"/>
+      <w:r>
+        <w:rPr>
+          <w:lang w:val="en-US"/>
+        </w:rPr>
+        <w:t>TBD  -</w:t>
+      </w:r>
+      <w:proofErr w:type="gramEnd"/>
+      <w:r>
+        <w:rPr>
+          <w:lang w:val="en-US"/>
+        </w:rPr>
+        <w:t xml:space="preserve"> detailed goals and such..</w:t>
       </w:r>
     </w:p>
     <w:p>
@@ -1661,7 +1975,7 @@
         </w:rPr>
         <w:br w:type="page"/>
       </w:r>
-      <w:bookmarkStart w:id="3" w:name="_Toc90920933"/>
+      <w:bookmarkStart w:id="3" w:name="_Toc90922451"/>
       <w:r>
         <w:rPr>
           <w:lang w:val="en-US"/>
@@ -1678,7 +1992,7 @@
           <w:lang w:val="en-US"/>
         </w:rPr>
       </w:pPr>
-      <w:bookmarkStart w:id="4" w:name="_Toc90920934"/>
+      <w:bookmarkStart w:id="4" w:name="_Toc90922452"/>
       <w:r>
         <w:rPr>
           <w:lang w:val="en-US"/>
@@ -1794,7 +2108,7 @@
           <w:lang w:val="en-US"/>
         </w:rPr>
       </w:pPr>
-      <w:bookmarkStart w:id="5" w:name="_Toc90920935"/>
+      <w:bookmarkStart w:id="5" w:name="_Toc90922453"/>
       <w:r>
         <w:rPr>
           <w:lang w:val="en-US"/>
@@ -1810,7 +2124,7 @@
           <w:lang w:val="en-US"/>
         </w:rPr>
       </w:pPr>
-      <w:bookmarkStart w:id="6" w:name="_Toc90920936"/>
+      <w:bookmarkStart w:id="6" w:name="_Toc90922454"/>
       <w:r>
         <w:rPr>
           <w:lang w:val="en-US"/>
@@ -1908,7 +2222,7 @@
           <w:lang w:val="en-US"/>
         </w:rPr>
       </w:pPr>
-      <w:bookmarkStart w:id="7" w:name="_Toc90920937"/>
+      <w:bookmarkStart w:id="7" w:name="_Toc90922455"/>
       <w:r>
         <w:rPr>
           <w:lang w:val="en-US"/>
@@ -1967,7 +2281,7 @@
           <w:lang w:val="en-US"/>
         </w:rPr>
       </w:pPr>
-      <w:bookmarkStart w:id="8" w:name="_Toc90920938"/>
+      <w:bookmarkStart w:id="8" w:name="_Toc90922456"/>
       <w:r>
         <w:rPr>
           <w:lang w:val="en-US"/>
@@ -2067,7 +2381,7 @@
           <w:lang w:val="en-US"/>
         </w:rPr>
       </w:pPr>
-      <w:bookmarkStart w:id="9" w:name="_Toc90920939"/>
+      <w:bookmarkStart w:id="9" w:name="_Toc90922457"/>
       <w:r>
         <w:rPr>
           <w:lang w:val="en-US"/>
@@ -2120,7 +2434,7 @@
           <w:lang w:val="en-US"/>
         </w:rPr>
       </w:pPr>
-      <w:bookmarkStart w:id="10" w:name="_Toc90920940"/>
+      <w:bookmarkStart w:id="10" w:name="_Toc90922458"/>
       <w:r>
         <w:rPr>
           <w:lang w:val="en-US"/>
@@ -2149,7 +2463,7 @@
           <w:lang w:val="en-US"/>
         </w:rPr>
       </w:pPr>
-      <w:bookmarkStart w:id="11" w:name="_Toc90920941"/>
+      <w:bookmarkStart w:id="11" w:name="_Toc90922459"/>
       <w:r>
         <w:rPr>
           <w:lang w:val="en-US"/>
@@ -2310,6 +2624,7 @@
           <w:lang w:val="en-US"/>
         </w:rPr>
       </w:pPr>
+      <w:bookmarkStart w:id="12" w:name="_Toc90922460"/>
       <w:r>
         <w:rPr>
           <w:lang w:val="en-US"/>
@@ -2317,6 +2632,7 @@
         <w:lastRenderedPageBreak/>
         <w:t>Activate a heart rate recording for up to 60 minutes, with the system sampling every 10 seconds.</w:t>
       </w:r>
+      <w:bookmarkEnd w:id="12"/>
     </w:p>
     <w:p>
       <w:pPr>
@@ -2423,6 +2739,366 @@
           <w:lang w:val="en-US"/>
         </w:rPr>
       </w:pPr>
+    </w:p>
+    <w:p>
+      <w:pPr>
+        <w:rPr>
+          <w:lang w:val="en-US"/>
+        </w:rPr>
+      </w:pPr>
+      <w:r>
+        <w:rPr>
+          <w:lang w:val="en-US"/>
+        </w:rPr>
+        <w:br w:type="page"/>
+      </w:r>
+    </w:p>
+    <w:p>
+      <w:pPr>
+        <w:pStyle w:val="Heading2"/>
+        <w:rPr>
+          <w:lang w:val="en-US"/>
+        </w:rPr>
+      </w:pPr>
+      <w:bookmarkStart w:id="13" w:name="_Toc90922461"/>
+      <w:r>
+        <w:rPr>
+          <w:lang w:val="en-US"/>
+        </w:rPr>
+        <w:lastRenderedPageBreak/>
+        <w:t xml:space="preserve">UI and </w:t>
+      </w:r>
+      <w:proofErr w:type="spellStart"/>
+      <w:r>
+        <w:rPr>
+          <w:lang w:val="en-US"/>
+        </w:rPr>
+        <w:t>UIx</w:t>
+      </w:r>
+      <w:bookmarkEnd w:id="13"/>
+      <w:proofErr w:type="spellEnd"/>
+    </w:p>
+    <w:p>
+      <w:pPr>
+        <w:pStyle w:val="Heading3"/>
+        <w:rPr>
+          <w:lang w:val="en-US"/>
+        </w:rPr>
+      </w:pPr>
+      <w:bookmarkStart w:id="14" w:name="_Toc90922462"/>
+      <w:r>
+        <w:rPr>
+          <w:lang w:val="en-US"/>
+        </w:rPr>
+        <w:t>Example expected UI</w:t>
+      </w:r>
+      <w:bookmarkEnd w:id="14"/>
+    </w:p>
+    <w:p>
+      <w:pPr>
+        <w:rPr>
+          <w:lang w:val="en-US"/>
+        </w:rPr>
+      </w:pPr>
+      <w:r>
+        <w:rPr>
+          <w:noProof/>
+        </w:rPr>
+        <w:drawing>
+          <wp:inline distT="0" distB="0" distL="0" distR="0" wp14:anchorId="1E753939" wp14:editId="2449B45A">
+            <wp:extent cx="5731510" cy="3281680"/>
+            <wp:effectExtent l="0" t="0" r="2540" b="0"/>
+            <wp:docPr id="8" name="Picture 8"/>
+            <wp:cNvGraphicFramePr>
+              <a:graphicFrameLocks xmlns:a="http://schemas.openxmlformats.org/drawingml/2006/main" noChangeAspect="1"/>
+            </wp:cNvGraphicFramePr>
+            <a:graphic xmlns:a="http://schemas.openxmlformats.org/drawingml/2006/main">
+              <a:graphicData uri="http://schemas.openxmlformats.org/drawingml/2006/picture">
+                <pic:pic xmlns:pic="http://schemas.openxmlformats.org/drawingml/2006/picture">
+                  <pic:nvPicPr>
+                    <pic:cNvPr id="8" name="Picture 8"/>
+                    <pic:cNvPicPr>
+                      <a:picLocks noChangeAspect="1"/>
+                    </pic:cNvPicPr>
+                  </pic:nvPicPr>
+                  <pic:blipFill>
+                    <a:blip r:embed="rId10">
+                      <a:extLst>
+                        <a:ext uri="{28A0092B-C50C-407E-A947-70E740481C1C}">
+                          <a14:useLocalDpi xmlns:a14="http://schemas.microsoft.com/office/drawing/2010/main" val="0"/>
+                        </a:ext>
+                      </a:extLst>
+                    </a:blip>
+                    <a:srcRect/>
+                    <a:stretch>
+                      <a:fillRect/>
+                    </a:stretch>
+                  </pic:blipFill>
+                  <pic:spPr bwMode="auto">
+                    <a:xfrm>
+                      <a:off x="0" y="0"/>
+                      <a:ext cx="5731510" cy="3281680"/>
+                    </a:xfrm>
+                    <a:prstGeom prst="rect">
+                      <a:avLst/>
+                    </a:prstGeom>
+                    <a:noFill/>
+                    <a:ln>
+                      <a:noFill/>
+                    </a:ln>
+                  </pic:spPr>
+                </pic:pic>
+              </a:graphicData>
+            </a:graphic>
+          </wp:inline>
+        </w:drawing>
+      </w:r>
+    </w:p>
+    <w:p>
+      <w:pPr>
+        <w:pStyle w:val="Heading3"/>
+        <w:rPr>
+          <w:lang w:val="en-US"/>
+        </w:rPr>
+      </w:pPr>
+      <w:bookmarkStart w:id="15" w:name="_Toc90922463"/>
+      <w:r>
+        <w:rPr>
+          <w:lang w:val="en-US"/>
+        </w:rPr>
+        <w:t>UI parts defined and explained</w:t>
+      </w:r>
+      <w:bookmarkEnd w:id="15"/>
+    </w:p>
+    <w:p>
+      <w:pPr>
+        <w:rPr>
+          <w:lang w:val="en-US"/>
+        </w:rPr>
+      </w:pPr>
+      <w:r>
+        <w:rPr>
+          <w:lang w:val="en-US"/>
+        </w:rPr>
+        <w:t>TBD…</w:t>
+      </w:r>
+    </w:p>
+    <w:p>
+      <w:pPr>
+        <w:rPr>
+          <w:lang w:val="en-US"/>
+        </w:rPr>
+      </w:pPr>
+    </w:p>
+    <w:p>
+      <w:pPr>
+        <w:rPr>
+          <w:lang w:val="en-US"/>
+        </w:rPr>
+      </w:pPr>
+      <w:r>
+        <w:rPr>
+          <w:lang w:val="en-US"/>
+        </w:rPr>
+        <w:br w:type="page"/>
+      </w:r>
+    </w:p>
+    <w:p>
+      <w:pPr>
+        <w:pStyle w:val="Heading2"/>
+        <w:rPr>
+          <w:lang w:val="en-US"/>
+        </w:rPr>
+      </w:pPr>
+      <w:r>
+        <w:rPr>
+          <w:lang w:val="en-US"/>
+        </w:rPr>
+        <w:lastRenderedPageBreak/>
+        <w:t>Quality and testing</w:t>
+      </w:r>
+    </w:p>
+    <w:p>
+      <w:pPr>
+        <w:pStyle w:val="Heading3"/>
+        <w:rPr>
+          <w:lang w:val="en-US"/>
+        </w:rPr>
+      </w:pPr>
+      <w:r>
+        <w:rPr>
+          <w:lang w:val="en-US"/>
+        </w:rPr>
+        <w:t>Unit testing</w:t>
+      </w:r>
+    </w:p>
+    <w:p>
+      <w:pPr>
+        <w:rPr>
+          <w:rtl/>
+          <w:lang w:val="en-US"/>
+        </w:rPr>
+      </w:pPr>
+      <w:r>
+        <w:rPr>
+          <w:lang w:val="en-US"/>
+        </w:rPr>
+        <w:t xml:space="preserve">See definition first - </w:t>
+      </w:r>
+      <w:hyperlink r:id="rId11" w:history="1">
+        <w:r>
+          <w:rPr>
+            <w:rStyle w:val="Hyperlink"/>
+            <w:lang w:val="en-US"/>
+          </w:rPr>
+          <w:t>https://en.wikipedia.org/wiki/Unit_testing</w:t>
+        </w:r>
+      </w:hyperlink>
+    </w:p>
+    <w:p>
+      <w:pPr>
+        <w:rPr>
+          <w:lang w:val="en-US"/>
+        </w:rPr>
+      </w:pPr>
+      <w:r>
+        <w:rPr>
+          <w:lang w:val="en-US"/>
+        </w:rPr>
+        <w:t>UT guidelines - TBD</w:t>
+      </w:r>
+    </w:p>
+    <w:p>
+      <w:pPr>
+        <w:rPr>
+          <w:rFonts w:hint="cs"/>
+          <w:rtl/>
+          <w:lang w:val="en-US"/>
+        </w:rPr>
+      </w:pPr>
+    </w:p>
+    <w:p>
+      <w:pPr>
+        <w:pStyle w:val="Heading3"/>
+        <w:rPr>
+          <w:lang w:val="en-US"/>
+        </w:rPr>
+      </w:pPr>
+      <w:r>
+        <w:rPr>
+          <w:lang w:val="en-US"/>
+        </w:rPr>
+        <w:t>Integration testing</w:t>
+      </w:r>
+    </w:p>
+    <w:p>
+      <w:pPr>
+        <w:rPr>
+          <w:lang w:val="en-US"/>
+        </w:rPr>
+      </w:pPr>
+      <w:r>
+        <w:rPr>
+          <w:lang w:val="en-US"/>
+        </w:rPr>
+        <w:t>Integration testing</w:t>
+      </w:r>
+      <w:r>
+        <w:rPr>
+          <w:lang w:val="en-US"/>
+        </w:rPr>
+        <w:t xml:space="preserve"> guidelines - TBD</w:t>
+      </w:r>
+    </w:p>
+    <w:p>
+      <w:pPr>
+        <w:rPr>
+          <w:lang w:val="en-US"/>
+        </w:rPr>
+      </w:pPr>
+    </w:p>
+    <w:p>
+      <w:pPr>
+        <w:pStyle w:val="Heading3"/>
+        <w:rPr>
+          <w:lang w:val="en-US"/>
+        </w:rPr>
+      </w:pPr>
+      <w:r>
+        <w:rPr>
+          <w:lang w:val="en-US"/>
+        </w:rPr>
+        <w:t>QA testing</w:t>
+      </w:r>
+    </w:p>
+    <w:p>
+      <w:pPr>
+        <w:rPr>
+          <w:lang w:val="en-US"/>
+        </w:rPr>
+      </w:pPr>
+      <w:r>
+        <w:rPr>
+          <w:lang w:val="en-US"/>
+        </w:rPr>
+        <w:t>Testing g</w:t>
+      </w:r>
+      <w:r>
+        <w:rPr>
+          <w:lang w:val="en-US"/>
+        </w:rPr>
+        <w:t xml:space="preserve">uidelines </w:t>
+      </w:r>
+      <w:r>
+        <w:rPr>
+          <w:lang w:val="en-US"/>
+        </w:rPr>
+        <w:t xml:space="preserve">for QA </w:t>
+      </w:r>
+      <w:r>
+        <w:rPr>
+          <w:lang w:val="en-US"/>
+        </w:rPr>
+        <w:t>–</w:t>
+      </w:r>
+      <w:r>
+        <w:rPr>
+          <w:lang w:val="en-US"/>
+        </w:rPr>
+        <w:t xml:space="preserve"> TBD</w:t>
+      </w:r>
+    </w:p>
+    <w:p>
+      <w:pPr>
+        <w:rPr>
+          <w:lang w:val="en-US"/>
+        </w:rPr>
+      </w:pPr>
+    </w:p>
+    <w:p>
+      <w:pPr>
+        <w:rPr>
+          <w:lang w:val="en-US"/>
+        </w:rPr>
+      </w:pPr>
+      <w:r>
+        <w:rPr>
+          <w:lang w:val="en-US"/>
+        </w:rPr>
+        <w:t xml:space="preserve">See </w:t>
+      </w:r>
+      <w:r>
+        <w:rPr>
+          <w:lang w:val="en-US"/>
+        </w:rPr>
+        <w:t xml:space="preserve">also </w:t>
+      </w:r>
+      <w:r>
+        <w:rPr>
+          <w:lang w:val="en-US"/>
+        </w:rPr>
+        <w:t>TDD…</w:t>
+      </w:r>
     </w:p>
     <w:p>
       <w:pPr>

</xml_diff>